<commit_message>
modificando commit, cambios en el informe
</commit_message>
<xml_diff>
--- a/Efectos de la contaminacion del plastico en humanos.docx
+++ b/Efectos de la contaminacion del plastico en humanos.docx
@@ -7,6 +7,7 @@
         <w:jc w:val="center"/>
         <w:rPr>
           <w:rFonts w:ascii="Arial Black" w:hAnsi="Arial Black"/>
+          <w:color w:val="FF0000"/>
           <w:sz w:val="32"/>
           <w:szCs w:val="32"/>
           <w:lang w:val="es-AR"/>
@@ -15,6 +16,7 @@
       <w:r>
         <w:rPr>
           <w:rFonts w:ascii="Arial Black" w:hAnsi="Arial Black"/>
+          <w:color w:val="FF0000"/>
           <w:sz w:val="32"/>
           <w:szCs w:val="32"/>
           <w:lang w:val="es-AR"/>
@@ -34,13 +36,7 @@
     </w:p>
     <w:p>
       <w:r>
-        <w:t>A</w:t>
-      </w:r>
-      <w:r>
-        <w:t xml:space="preserve"> </w:t>
-      </w:r>
-      <w:r>
-        <w:t>pesar de ser uno de los materiales más omnipresentes en el planeta, aún no logramos entender bien el plástico y su impacto a la salud humana. Sin embargo, la exposición a este material se ha extendido hacia nuevas áreas del ambiente y de la cadena alimenticia ya que los productos plásticos existentes se fragmentan en partículas más pequeñas concentrándose en sustancias químicas tóxicas. Esta exposición solo aumentará a medida que la producción de plásticos incremente.</w:t>
+        <w:t>A pesar de ser uno de los materiales más omnipresentes en el planeta, aún no logramos entender bien el plástico y su impacto a la salud humana. Sin embargo, la exposición a este material se ha extendido hacia nuevas áreas del ambiente y de la cadena alimenticia ya que los productos plásticos existentes se fragmentan en partículas más pequeñas concentrándose en sustancias químicas tóxicas. Esta exposición solo aumentará a medida que la producción de plásticos incremente.</w:t>
       </w:r>
     </w:p>
     <w:p/>
@@ -116,7 +112,6 @@
         <w:rPr>
           <w:noProof/>
         </w:rPr>
-        <w:lastRenderedPageBreak/>
         <w:drawing>
           <wp:anchor distT="0" distB="0" distL="114300" distR="114300" simplePos="0" relativeHeight="251658240" behindDoc="0" locked="0" layoutInCell="1" allowOverlap="1" wp14:anchorId="03BB6B0C" wp14:editId="5BAA3469">
             <wp:simplePos x="0" y="0"/>

</xml_diff>